<commit_message>
Correction js and data
</commit_message>
<xml_diff>
--- a/Documents/wdd330-professional-development.docx
+++ b/Documents/wdd330-professional-development.docx
@@ -62,7 +62,23 @@
           <w:szCs w:val="28"/>
           <w:highlight w:val="yellow"/>
         </w:rPr>
-        <w:t>[Insert your name here]</w:t>
+        <w:t>[</w:t>
+      </w:r>
+      <w:r>
+        <w:rPr>
+          <w:sz w:val="28"/>
+          <w:szCs w:val="28"/>
+          <w:highlight w:val="yellow"/>
+        </w:rPr>
+        <w:t>Tiago Neves Sousa</w:t>
+      </w:r>
+      <w:r>
+        <w:rPr>
+          <w:sz w:val="28"/>
+          <w:szCs w:val="28"/>
+          <w:highlight w:val="yellow"/>
+        </w:rPr>
+        <w:t>]</w:t>
       </w:r>
       <w:r>
         <w:rPr>
@@ -1510,6 +1526,9 @@
               <w:pStyle w:val="NoSpacing"/>
               <w:jc w:val="center"/>
             </w:pPr>
+            <w:r>
+              <w:t>3</w:t>
+            </w:r>
           </w:p>
         </w:tc>
         <w:tc>
@@ -1520,6 +1539,9 @@
             <w:pPr>
               <w:pStyle w:val="NoSpacing"/>
             </w:pPr>
+            <w:r>
+              <w:t>2</w:t>
+            </w:r>
           </w:p>
         </w:tc>
         <w:tc>
@@ -1530,6 +1552,9 @@
             <w:pPr>
               <w:pStyle w:val="NoSpacing"/>
             </w:pPr>
+            <w:r>
+              <w:t>I’m trying to organize my life to meet with teammates and have done some tasks solution by myself. Also joined the team Trello and Github to accomplish the material requests.</w:t>
+            </w:r>
           </w:p>
         </w:tc>
       </w:tr>
@@ -3939,21 +3964,6 @@
 </file>
 
 <file path=customXml/item1.xml><?xml version="1.0" encoding="utf-8"?>
-<?mso-contentType ?>
-<FormTemplates xmlns="http://schemas.microsoft.com/sharepoint/v3/contenttype/forms">
-  <Display>DocumentLibraryForm</Display>
-  <Edit>DocumentLibraryForm</Edit>
-  <New>DocumentLibraryForm</New>
-</FormTemplates>
-</file>
-
-<file path=customXml/item2.xml><?xml version="1.0" encoding="utf-8"?>
-<p:properties xmlns:p="http://schemas.microsoft.com/office/2006/metadata/properties" xmlns:xsi="http://www.w3.org/2001/XMLSchema-instance" xmlns:pc="http://schemas.microsoft.com/office/infopath/2007/PartnerControls">
-  <documentManagement/>
-</p:properties>
-</file>
-
-<file path=customXml/item3.xml><?xml version="1.0" encoding="utf-8"?>
 <ct:contentTypeSchema xmlns:ct="http://schemas.microsoft.com/office/2006/metadata/contentType" xmlns:ma="http://schemas.microsoft.com/office/2006/metadata/properties/metaAttributes" ct:_="" ma:_="" ma:contentTypeName="Document" ma:contentTypeID="0x0101003C76346AFD0E164A896179F8A3CF5BCA" ma:contentTypeVersion="2" ma:contentTypeDescription="Create a new document." ma:contentTypeScope="" ma:versionID="141df0e014df6f30cf97f9d327d4cb77">
   <xsd:schema xmlns:xsd="http://www.w3.org/2001/XMLSchema" xmlns:xs="http://www.w3.org/2001/XMLSchema" xmlns:p="http://schemas.microsoft.com/office/2006/metadata/properties" xmlns:ns2="a858a2f8-06bb-467c-9041-0de76784e431" targetNamespace="http://schemas.microsoft.com/office/2006/metadata/properties" ma:root="true" ma:fieldsID="ae29bf6651c6200169aa9f8965b8a32a" ns2:_="">
     <xsd:import namespace="a858a2f8-06bb-467c-9041-0de76784e431"/>
@@ -4085,24 +4095,22 @@
 </ct:contentTypeSchema>
 </file>
 
-<file path=customXml/itemProps1.xml><?xml version="1.0" encoding="utf-8"?>
-<ds:datastoreItem xmlns:ds="http://schemas.openxmlformats.org/officeDocument/2006/customXml" ds:itemID="{D02D787C-96F3-476C-AC00-5E042564F4E3}">
-  <ds:schemaRefs>
-    <ds:schemaRef ds:uri="http://schemas.microsoft.com/sharepoint/v3/contenttype/forms"/>
-  </ds:schemaRefs>
-</ds:datastoreItem>
+<file path=customXml/item2.xml><?xml version="1.0" encoding="utf-8"?>
+<p:properties xmlns:p="http://schemas.microsoft.com/office/2006/metadata/properties" xmlns:xsi="http://www.w3.org/2001/XMLSchema-instance" xmlns:pc="http://schemas.microsoft.com/office/infopath/2007/PartnerControls">
+  <documentManagement/>
+</p:properties>
 </file>
 
-<file path=customXml/itemProps2.xml><?xml version="1.0" encoding="utf-8"?>
-<ds:datastoreItem xmlns:ds="http://schemas.openxmlformats.org/officeDocument/2006/customXml" ds:itemID="{B9AEEB80-803A-4749-92D8-ADC156A01D53}">
-  <ds:schemaRefs>
-    <ds:schemaRef ds:uri="http://schemas.microsoft.com/office/2006/metadata/properties"/>
-    <ds:schemaRef ds:uri="http://schemas.microsoft.com/office/infopath/2007/PartnerControls"/>
-  </ds:schemaRefs>
-</ds:datastoreItem>
+<file path=customXml/item3.xml><?xml version="1.0" encoding="utf-8"?>
+<?mso-contentType ?>
+<FormTemplates xmlns="http://schemas.microsoft.com/sharepoint/v3/contenttype/forms">
+  <Display>DocumentLibraryForm</Display>
+  <Edit>DocumentLibraryForm</Edit>
+  <New>DocumentLibraryForm</New>
+</FormTemplates>
 </file>
 
-<file path=customXml/itemProps3.xml><?xml version="1.0" encoding="utf-8"?>
+<file path=customXml/itemProps1.xml><?xml version="1.0" encoding="utf-8"?>
 <ds:datastoreItem xmlns:ds="http://schemas.openxmlformats.org/officeDocument/2006/customXml" ds:itemID="{8BAA337E-7A54-4158-9D91-D28F83B48D18}">
   <ds:schemaRefs>
     <ds:schemaRef ds:uri="http://schemas.microsoft.com/office/2006/metadata/contentType"/>
@@ -4118,4 +4126,21 @@
     <ds:schemaRef ds:uri="http://schemas.microsoft.com/internal/obd"/>
   </ds:schemaRefs>
 </ds:datastoreItem>
+</file>
+
+<file path=customXml/itemProps2.xml><?xml version="1.0" encoding="utf-8"?>
+<ds:datastoreItem xmlns:ds="http://schemas.openxmlformats.org/officeDocument/2006/customXml" ds:itemID="{B9AEEB80-803A-4749-92D8-ADC156A01D53}">
+  <ds:schemaRefs>
+    <ds:schemaRef ds:uri="http://schemas.microsoft.com/office/2006/metadata/properties"/>
+    <ds:schemaRef ds:uri="http://schemas.microsoft.com/office/infopath/2007/PartnerControls"/>
+  </ds:schemaRefs>
+</ds:datastoreItem>
+</file>
+
+<file path=customXml/itemProps3.xml><?xml version="1.0" encoding="utf-8"?>
+<ds:datastoreItem xmlns:ds="http://schemas.openxmlformats.org/officeDocument/2006/customXml" ds:itemID="{D02D787C-96F3-476C-AC00-5E042564F4E3}">
+  <ds:schemaRefs>
+    <ds:schemaRef ds:uri="http://schemas.microsoft.com/sharepoint/v3/contenttype/forms"/>
+  </ds:schemaRefs>
+</ds:datastoreItem>
 </file>
</xml_diff>

<commit_message>
Correcting GoogleAPI key, added load spinner
</commit_message>
<xml_diff>
--- a/Documents/wdd330-professional-development.docx
+++ b/Documents/wdd330-professional-development.docx
@@ -1309,10 +1309,10 @@
         <w:tblLook w:val="04A0" w:firstRow="1" w:lastRow="0" w:firstColumn="1" w:lastColumn="0" w:noHBand="0" w:noVBand="1"/>
       </w:tblPr>
       <w:tblGrid>
-        <w:gridCol w:w="2855"/>
+        <w:gridCol w:w="2854"/>
         <w:gridCol w:w="855"/>
         <w:gridCol w:w="995"/>
-        <w:gridCol w:w="5105"/>
+        <w:gridCol w:w="5106"/>
       </w:tblGrid>
       <w:tr>
         <w:trPr>
@@ -1320,7 +1320,7 @@
         </w:trPr>
         <w:tc>
           <w:tcPr>
-            <w:tcW w:w="2880" w:type="dxa"/>
+            <w:tcW w:w="2854" w:type="dxa"/>
             <w:shd w:val="clear" w:color="auto" w:fill="000000" w:themeFill="text1"/>
             <w:vAlign w:val="bottom"/>
           </w:tcPr>
@@ -1350,7 +1350,7 @@
         </w:tc>
         <w:tc>
           <w:tcPr>
-            <w:tcW w:w="750" w:type="dxa"/>
+            <w:tcW w:w="855" w:type="dxa"/>
             <w:shd w:val="clear" w:color="auto" w:fill="000000" w:themeFill="text1"/>
             <w:vAlign w:val="bottom"/>
           </w:tcPr>
@@ -1430,7 +1430,7 @@
         </w:tc>
         <w:tc>
           <w:tcPr>
-            <w:tcW w:w="999" w:type="dxa"/>
+            <w:tcW w:w="995" w:type="dxa"/>
             <w:shd w:val="clear" w:color="auto" w:fill="000000" w:themeFill="text1"/>
             <w:vAlign w:val="bottom"/>
           </w:tcPr>
@@ -1460,7 +1460,7 @@
         </w:tc>
         <w:tc>
           <w:tcPr>
-            <w:tcW w:w="5181" w:type="dxa"/>
+            <w:tcW w:w="5106" w:type="dxa"/>
             <w:shd w:val="clear" w:color="auto" w:fill="000000" w:themeFill="text1"/>
             <w:vAlign w:val="bottom"/>
           </w:tcPr>
@@ -1504,7 +1504,7 @@
         </w:trPr>
         <w:tc>
           <w:tcPr>
-            <w:tcW w:w="2880" w:type="dxa"/>
+            <w:tcW w:w="2854" w:type="dxa"/>
             <w:vMerge w:val="restart"/>
           </w:tcPr>
           <w:p>
@@ -1518,7 +1518,7 @@
         </w:tc>
         <w:tc>
           <w:tcPr>
-            <w:tcW w:w="750" w:type="dxa"/>
+            <w:tcW w:w="855" w:type="dxa"/>
             <w:vMerge w:val="restart"/>
           </w:tcPr>
           <w:p>
@@ -1533,7 +1533,7 @@
         </w:tc>
         <w:tc>
           <w:tcPr>
-            <w:tcW w:w="999" w:type="dxa"/>
+            <w:tcW w:w="995" w:type="dxa"/>
           </w:tcPr>
           <w:p>
             <w:pPr>
@@ -1546,14 +1546,22 @@
         </w:tc>
         <w:tc>
           <w:tcPr>
-            <w:tcW w:w="5181" w:type="dxa"/>
-          </w:tcPr>
-          <w:p>
-            <w:pPr>
-              <w:pStyle w:val="NoSpacing"/>
-            </w:pPr>
-            <w:r>
-              <w:t>I’m trying to organize my life to meet with teammates and have done some tasks solution by myself. Also joined the team Trello and Github to accomplish the material requests.</w:t>
+            <w:tcW w:w="5106" w:type="dxa"/>
+          </w:tcPr>
+          <w:p>
+            <w:pPr>
+              <w:pStyle w:val="NoSpacing"/>
+            </w:pPr>
+            <w:r>
+              <w:t xml:space="preserve">I’m trying to organize my life to meet with teammates and have done some tasks solution by myself. Also joined the team Trello and </w:t>
+            </w:r>
+            <w:proofErr w:type="spellStart"/>
+            <w:r>
+              <w:t>Github</w:t>
+            </w:r>
+            <w:proofErr w:type="spellEnd"/>
+            <w:r>
+              <w:t xml:space="preserve"> to accomplish the material requests.</w:t>
             </w:r>
           </w:p>
         </w:tc>
@@ -1564,7 +1572,7 @@
         </w:trPr>
         <w:tc>
           <w:tcPr>
-            <w:tcW w:w="2880" w:type="dxa"/>
+            <w:tcW w:w="2854" w:type="dxa"/>
             <w:vMerge/>
           </w:tcPr>
           <w:p>
@@ -1575,7 +1583,7 @@
         </w:tc>
         <w:tc>
           <w:tcPr>
-            <w:tcW w:w="750" w:type="dxa"/>
+            <w:tcW w:w="855" w:type="dxa"/>
             <w:vMerge/>
           </w:tcPr>
           <w:p>
@@ -1587,17 +1595,17 @@
         </w:tc>
         <w:tc>
           <w:tcPr>
-            <w:tcW w:w="999" w:type="dxa"/>
-          </w:tcPr>
-          <w:p>
-            <w:pPr>
-              <w:pStyle w:val="NoSpacing"/>
-            </w:pPr>
-          </w:p>
-        </w:tc>
-        <w:tc>
-          <w:tcPr>
-            <w:tcW w:w="5181" w:type="dxa"/>
+            <w:tcW w:w="995" w:type="dxa"/>
+          </w:tcPr>
+          <w:p>
+            <w:pPr>
+              <w:pStyle w:val="NoSpacing"/>
+            </w:pPr>
+          </w:p>
+        </w:tc>
+        <w:tc>
+          <w:tcPr>
+            <w:tcW w:w="5106" w:type="dxa"/>
           </w:tcPr>
           <w:p>
             <w:pPr>
@@ -1612,7 +1620,7 @@
         </w:trPr>
         <w:tc>
           <w:tcPr>
-            <w:tcW w:w="2880" w:type="dxa"/>
+            <w:tcW w:w="2854" w:type="dxa"/>
             <w:vMerge/>
           </w:tcPr>
           <w:p>
@@ -1623,7 +1631,7 @@
         </w:tc>
         <w:tc>
           <w:tcPr>
-            <w:tcW w:w="750" w:type="dxa"/>
+            <w:tcW w:w="855" w:type="dxa"/>
             <w:vMerge/>
           </w:tcPr>
           <w:p>
@@ -1635,17 +1643,17 @@
         </w:tc>
         <w:tc>
           <w:tcPr>
-            <w:tcW w:w="999" w:type="dxa"/>
-          </w:tcPr>
-          <w:p>
-            <w:pPr>
-              <w:pStyle w:val="NoSpacing"/>
-            </w:pPr>
-          </w:p>
-        </w:tc>
-        <w:tc>
-          <w:tcPr>
-            <w:tcW w:w="5181" w:type="dxa"/>
+            <w:tcW w:w="995" w:type="dxa"/>
+          </w:tcPr>
+          <w:p>
+            <w:pPr>
+              <w:pStyle w:val="NoSpacing"/>
+            </w:pPr>
+          </w:p>
+        </w:tc>
+        <w:tc>
+          <w:tcPr>
+            <w:tcW w:w="5106" w:type="dxa"/>
           </w:tcPr>
           <w:p>
             <w:pPr>
@@ -1660,7 +1668,7 @@
         </w:trPr>
         <w:tc>
           <w:tcPr>
-            <w:tcW w:w="2880" w:type="dxa"/>
+            <w:tcW w:w="2854" w:type="dxa"/>
             <w:vMerge w:val="restart"/>
           </w:tcPr>
           <w:p>
@@ -1674,7 +1682,7 @@
         </w:tc>
         <w:tc>
           <w:tcPr>
-            <w:tcW w:w="750" w:type="dxa"/>
+            <w:tcW w:w="855" w:type="dxa"/>
             <w:vMerge w:val="restart"/>
           </w:tcPr>
           <w:p>
@@ -1686,17 +1694,20 @@
         </w:tc>
         <w:tc>
           <w:tcPr>
-            <w:tcW w:w="999" w:type="dxa"/>
-          </w:tcPr>
-          <w:p>
-            <w:pPr>
-              <w:pStyle w:val="NoSpacing"/>
-            </w:pPr>
-          </w:p>
-        </w:tc>
-        <w:tc>
-          <w:tcPr>
-            <w:tcW w:w="5181" w:type="dxa"/>
+            <w:tcW w:w="995" w:type="dxa"/>
+          </w:tcPr>
+          <w:p>
+            <w:pPr>
+              <w:pStyle w:val="NoSpacing"/>
+            </w:pPr>
+            <w:r>
+              <w:t>4,5</w:t>
+            </w:r>
+          </w:p>
+        </w:tc>
+        <w:tc>
+          <w:tcPr>
+            <w:tcW w:w="5106" w:type="dxa"/>
           </w:tcPr>
           <w:p>
             <w:pPr>
@@ -1711,7 +1722,7 @@
         </w:trPr>
         <w:tc>
           <w:tcPr>
-            <w:tcW w:w="2880" w:type="dxa"/>
+            <w:tcW w:w="2854" w:type="dxa"/>
             <w:vMerge/>
           </w:tcPr>
           <w:p>
@@ -1722,7 +1733,7 @@
         </w:tc>
         <w:tc>
           <w:tcPr>
-            <w:tcW w:w="750" w:type="dxa"/>
+            <w:tcW w:w="855" w:type="dxa"/>
             <w:vMerge/>
           </w:tcPr>
           <w:p>
@@ -1734,17 +1745,17 @@
         </w:tc>
         <w:tc>
           <w:tcPr>
-            <w:tcW w:w="999" w:type="dxa"/>
-          </w:tcPr>
-          <w:p>
-            <w:pPr>
-              <w:pStyle w:val="NoSpacing"/>
-            </w:pPr>
-          </w:p>
-        </w:tc>
-        <w:tc>
-          <w:tcPr>
-            <w:tcW w:w="5181" w:type="dxa"/>
+            <w:tcW w:w="995" w:type="dxa"/>
+          </w:tcPr>
+          <w:p>
+            <w:pPr>
+              <w:pStyle w:val="NoSpacing"/>
+            </w:pPr>
+          </w:p>
+        </w:tc>
+        <w:tc>
+          <w:tcPr>
+            <w:tcW w:w="5106" w:type="dxa"/>
           </w:tcPr>
           <w:p>
             <w:pPr>
@@ -1759,7 +1770,7 @@
         </w:trPr>
         <w:tc>
           <w:tcPr>
-            <w:tcW w:w="2880" w:type="dxa"/>
+            <w:tcW w:w="2854" w:type="dxa"/>
             <w:vMerge/>
           </w:tcPr>
           <w:p>
@@ -1770,7 +1781,7 @@
         </w:tc>
         <w:tc>
           <w:tcPr>
-            <w:tcW w:w="750" w:type="dxa"/>
+            <w:tcW w:w="855" w:type="dxa"/>
             <w:vMerge/>
           </w:tcPr>
           <w:p>
@@ -1782,17 +1793,17 @@
         </w:tc>
         <w:tc>
           <w:tcPr>
-            <w:tcW w:w="999" w:type="dxa"/>
-          </w:tcPr>
-          <w:p>
-            <w:pPr>
-              <w:pStyle w:val="NoSpacing"/>
-            </w:pPr>
-          </w:p>
-        </w:tc>
-        <w:tc>
-          <w:tcPr>
-            <w:tcW w:w="5181" w:type="dxa"/>
+            <w:tcW w:w="995" w:type="dxa"/>
+          </w:tcPr>
+          <w:p>
+            <w:pPr>
+              <w:pStyle w:val="NoSpacing"/>
+            </w:pPr>
+          </w:p>
+        </w:tc>
+        <w:tc>
+          <w:tcPr>
+            <w:tcW w:w="5106" w:type="dxa"/>
           </w:tcPr>
           <w:p>
             <w:pPr>
@@ -1807,7 +1818,7 @@
         </w:trPr>
         <w:tc>
           <w:tcPr>
-            <w:tcW w:w="2880" w:type="dxa"/>
+            <w:tcW w:w="2854" w:type="dxa"/>
             <w:vMerge w:val="restart"/>
           </w:tcPr>
           <w:p>
@@ -1821,7 +1832,7 @@
         </w:tc>
         <w:tc>
           <w:tcPr>
-            <w:tcW w:w="750" w:type="dxa"/>
+            <w:tcW w:w="855" w:type="dxa"/>
             <w:vMerge w:val="restart"/>
           </w:tcPr>
           <w:p>
@@ -1829,26 +1840,35 @@
               <w:pStyle w:val="NoSpacing"/>
               <w:jc w:val="center"/>
             </w:pPr>
-          </w:p>
-        </w:tc>
-        <w:tc>
-          <w:tcPr>
-            <w:tcW w:w="999" w:type="dxa"/>
-          </w:tcPr>
-          <w:p>
-            <w:pPr>
-              <w:pStyle w:val="NoSpacing"/>
-            </w:pPr>
-          </w:p>
-        </w:tc>
-        <w:tc>
-          <w:tcPr>
-            <w:tcW w:w="5181" w:type="dxa"/>
-          </w:tcPr>
-          <w:p>
-            <w:pPr>
-              <w:pStyle w:val="NoSpacing"/>
-            </w:pPr>
+            <w:r>
+              <w:t>3</w:t>
+            </w:r>
+          </w:p>
+        </w:tc>
+        <w:tc>
+          <w:tcPr>
+            <w:tcW w:w="995" w:type="dxa"/>
+          </w:tcPr>
+          <w:p>
+            <w:pPr>
+              <w:pStyle w:val="NoSpacing"/>
+            </w:pPr>
+            <w:r>
+              <w:t>3,4,5</w:t>
+            </w:r>
+          </w:p>
+        </w:tc>
+        <w:tc>
+          <w:tcPr>
+            <w:tcW w:w="5106" w:type="dxa"/>
+          </w:tcPr>
+          <w:p>
+            <w:pPr>
+              <w:pStyle w:val="NoSpacing"/>
+            </w:pPr>
+            <w:r>
+              <w:t>I helped the Team troubleshooting bugs and made the page more usable;</w:t>
+            </w:r>
           </w:p>
         </w:tc>
       </w:tr>
@@ -1858,7 +1878,7 @@
         </w:trPr>
         <w:tc>
           <w:tcPr>
-            <w:tcW w:w="2880" w:type="dxa"/>
+            <w:tcW w:w="2854" w:type="dxa"/>
             <w:vMerge/>
           </w:tcPr>
           <w:p>
@@ -1869,7 +1889,7 @@
         </w:tc>
         <w:tc>
           <w:tcPr>
-            <w:tcW w:w="750" w:type="dxa"/>
+            <w:tcW w:w="855" w:type="dxa"/>
             <w:vMerge/>
           </w:tcPr>
           <w:p>
@@ -1881,17 +1901,17 @@
         </w:tc>
         <w:tc>
           <w:tcPr>
-            <w:tcW w:w="999" w:type="dxa"/>
-          </w:tcPr>
-          <w:p>
-            <w:pPr>
-              <w:pStyle w:val="NoSpacing"/>
-            </w:pPr>
-          </w:p>
-        </w:tc>
-        <w:tc>
-          <w:tcPr>
-            <w:tcW w:w="5181" w:type="dxa"/>
+            <w:tcW w:w="995" w:type="dxa"/>
+          </w:tcPr>
+          <w:p>
+            <w:pPr>
+              <w:pStyle w:val="NoSpacing"/>
+            </w:pPr>
+          </w:p>
+        </w:tc>
+        <w:tc>
+          <w:tcPr>
+            <w:tcW w:w="5106" w:type="dxa"/>
           </w:tcPr>
           <w:p>
             <w:pPr>
@@ -1906,7 +1926,7 @@
         </w:trPr>
         <w:tc>
           <w:tcPr>
-            <w:tcW w:w="2880" w:type="dxa"/>
+            <w:tcW w:w="2854" w:type="dxa"/>
             <w:vMerge/>
           </w:tcPr>
           <w:p>
@@ -1917,7 +1937,7 @@
         </w:tc>
         <w:tc>
           <w:tcPr>
-            <w:tcW w:w="750" w:type="dxa"/>
+            <w:tcW w:w="855" w:type="dxa"/>
             <w:vMerge/>
           </w:tcPr>
           <w:p>
@@ -1929,17 +1949,17 @@
         </w:tc>
         <w:tc>
           <w:tcPr>
-            <w:tcW w:w="999" w:type="dxa"/>
-          </w:tcPr>
-          <w:p>
-            <w:pPr>
-              <w:pStyle w:val="NoSpacing"/>
-            </w:pPr>
-          </w:p>
-        </w:tc>
-        <w:tc>
-          <w:tcPr>
-            <w:tcW w:w="5181" w:type="dxa"/>
+            <w:tcW w:w="995" w:type="dxa"/>
+          </w:tcPr>
+          <w:p>
+            <w:pPr>
+              <w:pStyle w:val="NoSpacing"/>
+            </w:pPr>
+          </w:p>
+        </w:tc>
+        <w:tc>
+          <w:tcPr>
+            <w:tcW w:w="5106" w:type="dxa"/>
           </w:tcPr>
           <w:p>
             <w:pPr>
@@ -1954,7 +1974,7 @@
         </w:trPr>
         <w:tc>
           <w:tcPr>
-            <w:tcW w:w="2880" w:type="dxa"/>
+            <w:tcW w:w="2854" w:type="dxa"/>
             <w:vMerge w:val="restart"/>
           </w:tcPr>
           <w:p>
@@ -1968,7 +1988,7 @@
         </w:tc>
         <w:tc>
           <w:tcPr>
-            <w:tcW w:w="750" w:type="dxa"/>
+            <w:tcW w:w="855" w:type="dxa"/>
             <w:vMerge w:val="restart"/>
           </w:tcPr>
           <w:p>
@@ -1980,17 +2000,17 @@
         </w:tc>
         <w:tc>
           <w:tcPr>
-            <w:tcW w:w="999" w:type="dxa"/>
-          </w:tcPr>
-          <w:p>
-            <w:pPr>
-              <w:pStyle w:val="NoSpacing"/>
-            </w:pPr>
-          </w:p>
-        </w:tc>
-        <w:tc>
-          <w:tcPr>
-            <w:tcW w:w="5181" w:type="dxa"/>
+            <w:tcW w:w="995" w:type="dxa"/>
+          </w:tcPr>
+          <w:p>
+            <w:pPr>
+              <w:pStyle w:val="NoSpacing"/>
+            </w:pPr>
+          </w:p>
+        </w:tc>
+        <w:tc>
+          <w:tcPr>
+            <w:tcW w:w="5106" w:type="dxa"/>
           </w:tcPr>
           <w:p>
             <w:pPr>
@@ -2005,7 +2025,7 @@
         </w:trPr>
         <w:tc>
           <w:tcPr>
-            <w:tcW w:w="2880" w:type="dxa"/>
+            <w:tcW w:w="2854" w:type="dxa"/>
             <w:vMerge/>
           </w:tcPr>
           <w:p>
@@ -2016,7 +2036,7 @@
         </w:tc>
         <w:tc>
           <w:tcPr>
-            <w:tcW w:w="750" w:type="dxa"/>
+            <w:tcW w:w="855" w:type="dxa"/>
             <w:vMerge/>
           </w:tcPr>
           <w:p>
@@ -2028,17 +2048,17 @@
         </w:tc>
         <w:tc>
           <w:tcPr>
-            <w:tcW w:w="999" w:type="dxa"/>
-          </w:tcPr>
-          <w:p>
-            <w:pPr>
-              <w:pStyle w:val="NoSpacing"/>
-            </w:pPr>
-          </w:p>
-        </w:tc>
-        <w:tc>
-          <w:tcPr>
-            <w:tcW w:w="5181" w:type="dxa"/>
+            <w:tcW w:w="995" w:type="dxa"/>
+          </w:tcPr>
+          <w:p>
+            <w:pPr>
+              <w:pStyle w:val="NoSpacing"/>
+            </w:pPr>
+          </w:p>
+        </w:tc>
+        <w:tc>
+          <w:tcPr>
+            <w:tcW w:w="5106" w:type="dxa"/>
           </w:tcPr>
           <w:p>
             <w:pPr>
@@ -2053,7 +2073,7 @@
         </w:trPr>
         <w:tc>
           <w:tcPr>
-            <w:tcW w:w="2880" w:type="dxa"/>
+            <w:tcW w:w="2854" w:type="dxa"/>
             <w:vMerge/>
           </w:tcPr>
           <w:p>
@@ -2064,7 +2084,7 @@
         </w:tc>
         <w:tc>
           <w:tcPr>
-            <w:tcW w:w="750" w:type="dxa"/>
+            <w:tcW w:w="855" w:type="dxa"/>
             <w:vMerge/>
           </w:tcPr>
           <w:p>
@@ -2076,17 +2096,17 @@
         </w:tc>
         <w:tc>
           <w:tcPr>
-            <w:tcW w:w="999" w:type="dxa"/>
-          </w:tcPr>
-          <w:p>
-            <w:pPr>
-              <w:pStyle w:val="NoSpacing"/>
-            </w:pPr>
-          </w:p>
-        </w:tc>
-        <w:tc>
-          <w:tcPr>
-            <w:tcW w:w="5181" w:type="dxa"/>
+            <w:tcW w:w="995" w:type="dxa"/>
+          </w:tcPr>
+          <w:p>
+            <w:pPr>
+              <w:pStyle w:val="NoSpacing"/>
+            </w:pPr>
+          </w:p>
+        </w:tc>
+        <w:tc>
+          <w:tcPr>
+            <w:tcW w:w="5106" w:type="dxa"/>
           </w:tcPr>
           <w:p>
             <w:pPr>
@@ -2101,7 +2121,7 @@
         </w:trPr>
         <w:tc>
           <w:tcPr>
-            <w:tcW w:w="2880" w:type="dxa"/>
+            <w:tcW w:w="2854" w:type="dxa"/>
             <w:vMerge w:val="restart"/>
           </w:tcPr>
           <w:p>
@@ -2109,13 +2129,13 @@
               <w:pStyle w:val="NoSpacing"/>
             </w:pPr>
             <w:r>
-              <w:t>Finding and troubleshooting bugs you and others will have in the code you write.</w:t>
-            </w:r>
-          </w:p>
-        </w:tc>
-        <w:tc>
-          <w:tcPr>
-            <w:tcW w:w="750" w:type="dxa"/>
+              <w:t>ding and troubleshooting bugs you and others will have in the code you write.</w:t>
+            </w:r>
+          </w:p>
+        </w:tc>
+        <w:tc>
+          <w:tcPr>
+            <w:tcW w:w="855" w:type="dxa"/>
             <w:vMerge w:val="restart"/>
           </w:tcPr>
           <w:p>
@@ -2130,7 +2150,7 @@
         </w:tc>
         <w:tc>
           <w:tcPr>
-            <w:tcW w:w="999" w:type="dxa"/>
+            <w:tcW w:w="995" w:type="dxa"/>
           </w:tcPr>
           <w:p>
             <w:pPr>
@@ -2143,14 +2163,30 @@
         </w:tc>
         <w:tc>
           <w:tcPr>
-            <w:tcW w:w="5181" w:type="dxa"/>
-          </w:tcPr>
-          <w:p>
-            <w:pPr>
-              <w:pStyle w:val="NoSpacing"/>
-            </w:pPr>
-            <w:r>
-              <w:t>I detected a bug in my vite publish. For some reason, it did not create the public folder, so it was not working. I set the path to get from the json folder and included a line for debugging purposes.</w:t>
+            <w:tcW w:w="5106" w:type="dxa"/>
+          </w:tcPr>
+          <w:p>
+            <w:pPr>
+              <w:pStyle w:val="NoSpacing"/>
+            </w:pPr>
+            <w:r>
+              <w:t xml:space="preserve">I detected a bug in my </w:t>
+            </w:r>
+            <w:proofErr w:type="spellStart"/>
+            <w:r>
+              <w:t>vite</w:t>
+            </w:r>
+            <w:proofErr w:type="spellEnd"/>
+            <w:r>
+              <w:t xml:space="preserve"> publish. For some reason, it did not create the public folder, so it was not working. I set the path to get from the </w:t>
+            </w:r>
+            <w:proofErr w:type="spellStart"/>
+            <w:r>
+              <w:t>json</w:t>
+            </w:r>
+            <w:proofErr w:type="spellEnd"/>
+            <w:r>
+              <w:t xml:space="preserve"> folder and included a line for debugging purposes.</w:t>
             </w:r>
           </w:p>
         </w:tc>
@@ -2161,7 +2197,7 @@
         </w:trPr>
         <w:tc>
           <w:tcPr>
-            <w:tcW w:w="2880" w:type="dxa"/>
+            <w:tcW w:w="2854" w:type="dxa"/>
             <w:vMerge/>
           </w:tcPr>
           <w:p>
@@ -2172,7 +2208,7 @@
         </w:tc>
         <w:tc>
           <w:tcPr>
-            <w:tcW w:w="750" w:type="dxa"/>
+            <w:tcW w:w="855" w:type="dxa"/>
             <w:vMerge/>
           </w:tcPr>
           <w:p>
@@ -2183,7 +2219,7 @@
         </w:tc>
         <w:tc>
           <w:tcPr>
-            <w:tcW w:w="999" w:type="dxa"/>
+            <w:tcW w:w="995" w:type="dxa"/>
           </w:tcPr>
           <w:p>
             <w:pPr>
@@ -2196,7 +2232,7 @@
         </w:tc>
         <w:tc>
           <w:tcPr>
-            <w:tcW w:w="5181" w:type="dxa"/>
+            <w:tcW w:w="5106" w:type="dxa"/>
           </w:tcPr>
           <w:p>
             <w:pPr>
@@ -2205,53 +2241,6 @@
             <w:r>
               <w:t>This week I helped the team with some issue in the project because the listing product was not working and anyone could or get how to fix it.</w:t>
             </w:r>
-          </w:p>
-        </w:tc>
-      </w:tr>
-      <w:tr>
-        <w:trPr>
-          <w:trHeight w:val="279"/>
-        </w:trPr>
-        <w:tc>
-          <w:tcPr>
-            <w:tcW w:w="2880" w:type="dxa"/>
-            <w:vMerge/>
-          </w:tcPr>
-          <w:p>
-            <w:pPr>
-              <w:pStyle w:val="NoSpacing"/>
-            </w:pPr>
-          </w:p>
-        </w:tc>
-        <w:tc>
-          <w:tcPr>
-            <w:tcW w:w="750" w:type="dxa"/>
-            <w:vMerge/>
-          </w:tcPr>
-          <w:p>
-            <w:pPr>
-              <w:pStyle w:val="NoSpacing"/>
-            </w:pPr>
-          </w:p>
-        </w:tc>
-        <w:tc>
-          <w:tcPr>
-            <w:tcW w:w="999" w:type="dxa"/>
-          </w:tcPr>
-          <w:p>
-            <w:pPr>
-              <w:pStyle w:val="NoSpacing"/>
-            </w:pPr>
-          </w:p>
-        </w:tc>
-        <w:tc>
-          <w:tcPr>
-            <w:tcW w:w="5181" w:type="dxa"/>
-          </w:tcPr>
-          <w:p>
-            <w:pPr>
-              <w:pStyle w:val="NoSpacing"/>
-            </w:pPr>
           </w:p>
         </w:tc>
       </w:tr>
@@ -3979,6 +3968,21 @@
 </file>
 
 <file path=customXml/item1.xml><?xml version="1.0" encoding="utf-8"?>
+<?mso-contentType ?>
+<FormTemplates xmlns="http://schemas.microsoft.com/sharepoint/v3/contenttype/forms">
+  <Display>DocumentLibraryForm</Display>
+  <Edit>DocumentLibraryForm</Edit>
+  <New>DocumentLibraryForm</New>
+</FormTemplates>
+</file>
+
+<file path=customXml/item2.xml><?xml version="1.0" encoding="utf-8"?>
+<p:properties xmlns:p="http://schemas.microsoft.com/office/2006/metadata/properties" xmlns:xsi="http://www.w3.org/2001/XMLSchema-instance" xmlns:pc="http://schemas.microsoft.com/office/infopath/2007/PartnerControls">
+  <documentManagement/>
+</p:properties>
+</file>
+
+<file path=customXml/item3.xml><?xml version="1.0" encoding="utf-8"?>
 <ct:contentTypeSchema xmlns:ct="http://schemas.microsoft.com/office/2006/metadata/contentType" xmlns:ma="http://schemas.microsoft.com/office/2006/metadata/properties/metaAttributes" ct:_="" ma:_="" ma:contentTypeName="Document" ma:contentTypeID="0x0101003C76346AFD0E164A896179F8A3CF5BCA" ma:contentTypeVersion="2" ma:contentTypeDescription="Create a new document." ma:contentTypeScope="" ma:versionID="141df0e014df6f30cf97f9d327d4cb77">
   <xsd:schema xmlns:xsd="http://www.w3.org/2001/XMLSchema" xmlns:xs="http://www.w3.org/2001/XMLSchema" xmlns:p="http://schemas.microsoft.com/office/2006/metadata/properties" xmlns:ns2="a858a2f8-06bb-467c-9041-0de76784e431" targetNamespace="http://schemas.microsoft.com/office/2006/metadata/properties" ma:root="true" ma:fieldsID="ae29bf6651c6200169aa9f8965b8a32a" ns2:_="">
     <xsd:import namespace="a858a2f8-06bb-467c-9041-0de76784e431"/>
@@ -4110,22 +4114,24 @@
 </ct:contentTypeSchema>
 </file>
 
-<file path=customXml/item2.xml><?xml version="1.0" encoding="utf-8"?>
-<p:properties xmlns:p="http://schemas.microsoft.com/office/2006/metadata/properties" xmlns:xsi="http://www.w3.org/2001/XMLSchema-instance" xmlns:pc="http://schemas.microsoft.com/office/infopath/2007/PartnerControls">
-  <documentManagement/>
-</p:properties>
+<file path=customXml/itemProps1.xml><?xml version="1.0" encoding="utf-8"?>
+<ds:datastoreItem xmlns:ds="http://schemas.openxmlformats.org/officeDocument/2006/customXml" ds:itemID="{D02D787C-96F3-476C-AC00-5E042564F4E3}">
+  <ds:schemaRefs>
+    <ds:schemaRef ds:uri="http://schemas.microsoft.com/sharepoint/v3/contenttype/forms"/>
+  </ds:schemaRefs>
+</ds:datastoreItem>
 </file>
 
-<file path=customXml/item3.xml><?xml version="1.0" encoding="utf-8"?>
-<?mso-contentType ?>
-<FormTemplates xmlns="http://schemas.microsoft.com/sharepoint/v3/contenttype/forms">
-  <Display>DocumentLibraryForm</Display>
-  <Edit>DocumentLibraryForm</Edit>
-  <New>DocumentLibraryForm</New>
-</FormTemplates>
+<file path=customXml/itemProps2.xml><?xml version="1.0" encoding="utf-8"?>
+<ds:datastoreItem xmlns:ds="http://schemas.openxmlformats.org/officeDocument/2006/customXml" ds:itemID="{B9AEEB80-803A-4749-92D8-ADC156A01D53}">
+  <ds:schemaRefs>
+    <ds:schemaRef ds:uri="http://schemas.microsoft.com/office/2006/metadata/properties"/>
+    <ds:schemaRef ds:uri="http://schemas.microsoft.com/office/infopath/2007/PartnerControls"/>
+  </ds:schemaRefs>
+</ds:datastoreItem>
 </file>
 
-<file path=customXml/itemProps1.xml><?xml version="1.0" encoding="utf-8"?>
+<file path=customXml/itemProps3.xml><?xml version="1.0" encoding="utf-8"?>
 <ds:datastoreItem xmlns:ds="http://schemas.openxmlformats.org/officeDocument/2006/customXml" ds:itemID="{8BAA337E-7A54-4158-9D91-D28F83B48D18}">
   <ds:schemaRefs>
     <ds:schemaRef ds:uri="http://schemas.microsoft.com/office/2006/metadata/contentType"/>
@@ -4141,21 +4147,4 @@
     <ds:schemaRef ds:uri="http://schemas.microsoft.com/internal/obd"/>
   </ds:schemaRefs>
 </ds:datastoreItem>
-</file>
-
-<file path=customXml/itemProps2.xml><?xml version="1.0" encoding="utf-8"?>
-<ds:datastoreItem xmlns:ds="http://schemas.openxmlformats.org/officeDocument/2006/customXml" ds:itemID="{B9AEEB80-803A-4749-92D8-ADC156A01D53}">
-  <ds:schemaRefs>
-    <ds:schemaRef ds:uri="http://schemas.microsoft.com/office/2006/metadata/properties"/>
-    <ds:schemaRef ds:uri="http://schemas.microsoft.com/office/infopath/2007/PartnerControls"/>
-  </ds:schemaRefs>
-</ds:datastoreItem>
-</file>
-
-<file path=customXml/itemProps3.xml><?xml version="1.0" encoding="utf-8"?>
-<ds:datastoreItem xmlns:ds="http://schemas.openxmlformats.org/officeDocument/2006/customXml" ds:itemID="{D02D787C-96F3-476C-AC00-5E042564F4E3}">
-  <ds:schemaRefs>
-    <ds:schemaRef ds:uri="http://schemas.microsoft.com/sharepoint/v3/contenttype/forms"/>
-  </ds:schemaRefs>
-</ds:datastoreItem>
 </file>
</xml_diff>